<commit_message>
Update tile representation according to Junbin
</commit_message>
<xml_diff>
--- a/Tile_representation.docx
+++ b/Tile_representation.docx
@@ -86,7 +86,7 @@
           </w:tcPr>
           <w:p>
             <w:r>
-              <w:t>010</w:t>
+              <w:t>001</w:t>
             </w:r>
           </w:p>
         </w:tc>
@@ -156,7 +156,7 @@
           </w:tcPr>
           <w:p>
             <w:r>
-              <w:t>011</w:t>
+              <w:t>110</w:t>
             </w:r>
           </w:p>
         </w:tc>
@@ -228,7 +228,7 @@
           </w:tcPr>
           <w:p>
             <w:r>
-              <w:t>100</w:t>
+              <w:t>011</w:t>
             </w:r>
           </w:p>
         </w:tc>
@@ -298,7 +298,7 @@
           </w:tcPr>
           <w:p>
             <w:r>
-              <w:t>101</w:t>
+              <w:t>100</w:t>
             </w:r>
           </w:p>
         </w:tc>
@@ -370,7 +370,7 @@
           </w:tcPr>
           <w:p>
             <w:r>
-              <w:t>110</w:t>
+              <w:t>010</w:t>
             </w:r>
           </w:p>
         </w:tc>
@@ -427,8 +427,10 @@
           </w:tcPr>
           <w:p>
             <w:r>
-              <w:t>111</w:t>
-            </w:r>
+              <w:t>101</w:t>
+            </w:r>
+            <w:bookmarkStart w:id="0" w:name="_GoBack"/>
+            <w:bookmarkEnd w:id="0"/>
           </w:p>
         </w:tc>
       </w:tr>
@@ -3820,10 +3822,7 @@
         </w:tc>
       </w:tr>
     </w:tbl>
-    <w:p>
-      <w:bookmarkStart w:id="0" w:name="_GoBack"/>
-      <w:bookmarkEnd w:id="0"/>
-    </w:p>
+    <w:p/>
     <w:sectPr>
       <w:pgSz w:w="12240" w:h="15840"/>
       <w:pgMar w:top="1440" w:right="1440" w:bottom="1440" w:left="1440" w:header="720" w:footer="720" w:gutter="0"/>

</xml_diff>